<commit_message>
fixed flop to gflop
</commit_message>
<xml_diff>
--- a/a1/ans.docx
+++ b/a1/ans.docx
@@ -5,6 +5,46 @@
     <w:p>
       <w:pPr>
         <w:rPr>
+          <w:color w:val="FF0000"/>
+        </w:rPr>
+      </w:pPr>
+      <w:r>
+        <w:rPr>
+          <w:color w:val="FF0000"/>
+        </w:rPr>
+        <w:t xml:space="preserve">TA Comment: </w:t>
+      </w:r>
+      <w:r>
+        <w:rPr>
+          <w:color w:val="FF0000"/>
+        </w:rPr>
+        <w:t xml:space="preserve">Calculate the </w:t>
+      </w:r>
+      <w:proofErr w:type="gramStart"/>
+      <w:r>
+        <w:rPr>
+          <w:color w:val="FF0000"/>
+        </w:rPr>
+        <w:t>Floating Point</w:t>
+      </w:r>
+      <w:proofErr w:type="gramEnd"/>
+      <w:r>
+        <w:rPr>
+          <w:color w:val="FF0000"/>
+        </w:rPr>
+        <w:t xml:space="preserve"> operation in GFLOP/sec in the assignment although in the assignment it is mentioned FLOP/sec.</w:t>
+      </w:r>
+    </w:p>
+    <w:p>
+      <w:pPr>
+        <w:rPr>
+          <w:color w:val="FF0000"/>
+        </w:rPr>
+      </w:pPr>
+    </w:p>
+    <w:p>
+      <w:pPr>
+        <w:rPr>
           <w:b/>
           <w:bCs/>
         </w:rPr>
@@ -38,10 +78,10 @@
           <w:noProof/>
         </w:rPr>
         <w:drawing>
-          <wp:inline distT="0" distB="0" distL="0" distR="0" wp14:anchorId="4FA56B98" wp14:editId="71F14C29">
-            <wp:extent cx="5943600" cy="983615"/>
-            <wp:effectExtent l="0" t="0" r="0" b="0"/>
-            <wp:docPr id="3" name="Picture 3" descr="Text&#10;&#10;Description automatically generated"/>
+          <wp:inline distT="0" distB="0" distL="0" distR="0" wp14:anchorId="788A7C90" wp14:editId="2D956D0F">
+            <wp:extent cx="5943600" cy="721360"/>
+            <wp:effectExtent l="0" t="0" r="0" b="2540"/>
+            <wp:docPr id="2" name="Picture 2"/>
             <wp:cNvGraphicFramePr>
               <a:graphicFrameLocks xmlns:a="http://schemas.openxmlformats.org/drawingml/2006/main" noChangeAspect="1"/>
             </wp:cNvGraphicFramePr>
@@ -49,11 +89,11 @@
               <a:graphicData uri="http://schemas.openxmlformats.org/drawingml/2006/picture">
                 <pic:pic xmlns:pic="http://schemas.openxmlformats.org/drawingml/2006/picture">
                   <pic:nvPicPr>
-                    <pic:cNvPr id="3" name="Picture 3" descr="Text&#10;&#10;Description automatically generated"/>
+                    <pic:cNvPr id="2" name="Picture 2"/>
                     <pic:cNvPicPr/>
                   </pic:nvPicPr>
                   <pic:blipFill>
-                    <a:blip r:embed="rId5">
+                    <a:blip r:embed="rId5" cstate="print">
                       <a:extLst>
                         <a:ext uri="{28A0092B-C50C-407E-A947-70E740481C1C}">
                           <a14:useLocalDpi xmlns:a14="http://schemas.microsoft.com/office/drawing/2010/main" val="0"/>
@@ -67,7 +107,7 @@
                   <pic:spPr>
                     <a:xfrm>
                       <a:off x="0" y="0"/>
-                      <a:ext cx="5943600" cy="983615"/>
+                      <a:ext cx="5943600" cy="721360"/>
                     </a:xfrm>
                     <a:prstGeom prst="rect">
                       <a:avLst/>
@@ -102,10 +142,10 @@
           <w:noProof/>
         </w:rPr>
         <w:drawing>
-          <wp:inline distT="0" distB="0" distL="0" distR="0" wp14:anchorId="53A4F219" wp14:editId="490BEDDB">
-            <wp:extent cx="5943600" cy="626745"/>
-            <wp:effectExtent l="0" t="0" r="0" b="0"/>
-            <wp:docPr id="1" name="Picture 1"/>
+          <wp:inline distT="0" distB="0" distL="0" distR="0" wp14:anchorId="2B2154D8" wp14:editId="482EBFDA">
+            <wp:extent cx="5943600" cy="403225"/>
+            <wp:effectExtent l="0" t="0" r="0" b="3175"/>
+            <wp:docPr id="8" name="Picture 8"/>
             <wp:cNvGraphicFramePr>
               <a:graphicFrameLocks xmlns:a="http://schemas.openxmlformats.org/drawingml/2006/main" noChangeAspect="1"/>
             </wp:cNvGraphicFramePr>
@@ -113,7 +153,7 @@
               <a:graphicData uri="http://schemas.openxmlformats.org/drawingml/2006/picture">
                 <pic:pic xmlns:pic="http://schemas.openxmlformats.org/drawingml/2006/picture">
                   <pic:nvPicPr>
-                    <pic:cNvPr id="1" name="Picture 1"/>
+                    <pic:cNvPr id="8" name="Picture 8"/>
                     <pic:cNvPicPr/>
                   </pic:nvPicPr>
                   <pic:blipFill>
@@ -131,7 +171,7 @@
                   <pic:spPr>
                     <a:xfrm>
                       <a:off x="0" y="0"/>
-                      <a:ext cx="5943600" cy="626745"/>
+                      <a:ext cx="5943600" cy="403225"/>
                     </a:xfrm>
                     <a:prstGeom prst="rect">
                       <a:avLst/>
@@ -171,7 +211,21 @@
           <w:b/>
           <w:bCs/>
         </w:rPr>
-        <w:t xml:space="preserve"> - output</w:t>
+        <w:t xml:space="preserve"> </w:t>
+      </w:r>
+      <w:r>
+        <w:rPr>
+          <w:b/>
+          <w:bCs/>
+        </w:rPr>
+        <w:t>–</w:t>
+      </w:r>
+      <w:r>
+        <w:rPr>
+          <w:b/>
+          <w:bCs/>
+        </w:rPr>
+        <w:t xml:space="preserve"> output</w:t>
       </w:r>
     </w:p>
     <w:p>
@@ -188,10 +242,10 @@
           <w:noProof/>
         </w:rPr>
         <w:drawing>
-          <wp:inline distT="0" distB="0" distL="0" distR="0" wp14:anchorId="7EEBFA8D" wp14:editId="40DDE45E">
-            <wp:extent cx="5943600" cy="958215"/>
-            <wp:effectExtent l="0" t="0" r="0" b="0"/>
-            <wp:docPr id="4" name="Picture 4" descr="Text&#10;&#10;Description automatically generated"/>
+          <wp:inline distT="0" distB="0" distL="0" distR="0" wp14:anchorId="39A4C10E" wp14:editId="5C980FB0">
+            <wp:extent cx="5943600" cy="647065"/>
+            <wp:effectExtent l="0" t="0" r="0" b="635"/>
+            <wp:docPr id="9" name="Picture 9"/>
             <wp:cNvGraphicFramePr>
               <a:graphicFrameLocks xmlns:a="http://schemas.openxmlformats.org/drawingml/2006/main" noChangeAspect="1"/>
             </wp:cNvGraphicFramePr>
@@ -199,11 +253,11 @@
               <a:graphicData uri="http://schemas.openxmlformats.org/drawingml/2006/picture">
                 <pic:pic xmlns:pic="http://schemas.openxmlformats.org/drawingml/2006/picture">
                   <pic:nvPicPr>
-                    <pic:cNvPr id="4" name="Picture 4" descr="Text&#10;&#10;Description automatically generated"/>
+                    <pic:cNvPr id="9" name="Picture 9"/>
                     <pic:cNvPicPr/>
                   </pic:nvPicPr>
                   <pic:blipFill>
-                    <a:blip r:embed="rId7">
+                    <a:blip r:embed="rId7" cstate="print">
                       <a:extLst>
                         <a:ext uri="{28A0092B-C50C-407E-A947-70E740481C1C}">
                           <a14:useLocalDpi xmlns:a14="http://schemas.microsoft.com/office/drawing/2010/main" val="0"/>
@@ -217,7 +271,7 @@
                   <pic:spPr>
                     <a:xfrm>
                       <a:off x="0" y="0"/>
-                      <a:ext cx="5943600" cy="958215"/>
+                      <a:ext cx="5943600" cy="647065"/>
                     </a:xfrm>
                     <a:prstGeom prst="rect">
                       <a:avLst/>
@@ -252,10 +306,10 @@
           <w:noProof/>
         </w:rPr>
         <w:drawing>
-          <wp:inline distT="0" distB="0" distL="0" distR="0" wp14:anchorId="7042DFAE" wp14:editId="2E4FB7F3">
-            <wp:extent cx="5943600" cy="859790"/>
-            <wp:effectExtent l="0" t="0" r="0" b="3810"/>
-            <wp:docPr id="5" name="Picture 5" descr="Text&#10;&#10;Description automatically generated"/>
+          <wp:inline distT="0" distB="0" distL="0" distR="0" wp14:anchorId="3AF967C9" wp14:editId="608BE1CE">
+            <wp:extent cx="5943600" cy="678815"/>
+            <wp:effectExtent l="0" t="0" r="0" b="0"/>
+            <wp:docPr id="10" name="Picture 10"/>
             <wp:cNvGraphicFramePr>
               <a:graphicFrameLocks xmlns:a="http://schemas.openxmlformats.org/drawingml/2006/main" noChangeAspect="1"/>
             </wp:cNvGraphicFramePr>
@@ -263,7 +317,7 @@
               <a:graphicData uri="http://schemas.openxmlformats.org/drawingml/2006/picture">
                 <pic:pic xmlns:pic="http://schemas.openxmlformats.org/drawingml/2006/picture">
                   <pic:nvPicPr>
-                    <pic:cNvPr id="5" name="Picture 5" descr="Text&#10;&#10;Description automatically generated"/>
+                    <pic:cNvPr id="10" name="Picture 10"/>
                     <pic:cNvPicPr/>
                   </pic:nvPicPr>
                   <pic:blipFill>
@@ -281,7 +335,7 @@
                   <pic:spPr>
                     <a:xfrm>
                       <a:off x="0" y="0"/>
-                      <a:ext cx="5943600" cy="859790"/>
+                      <a:ext cx="5943600" cy="678815"/>
                     </a:xfrm>
                     <a:prstGeom prst="rect">
                       <a:avLst/>
@@ -323,36 +377,6 @@
           <w:bCs/>
         </w:rPr>
       </w:pPr>
-    </w:p>
-    <w:p>
-      <w:pPr>
-        <w:rPr>
-          <w:b/>
-          <w:bCs/>
-        </w:rPr>
-      </w:pPr>
-      <w:r>
-        <w:rPr>
-          <w:b/>
-          <w:bCs/>
-        </w:rPr>
-        <w:t>C4</w:t>
-      </w:r>
-      <w:r>
-        <w:rPr>
-          <w:b/>
-          <w:bCs/>
-        </w:rPr>
-        <w:t xml:space="preserve"> - output</w:t>
-      </w:r>
-    </w:p>
-    <w:p>
-      <w:pPr>
-        <w:rPr>
-          <w:b/>
-          <w:bCs/>
-        </w:rPr>
-      </w:pPr>
       <w:r>
         <w:rPr>
           <w:b/>
@@ -360,10 +384,10 @@
           <w:noProof/>
         </w:rPr>
         <w:drawing>
-          <wp:inline distT="0" distB="0" distL="0" distR="0" wp14:anchorId="4B66BF3F" wp14:editId="19A503B4">
-            <wp:extent cx="5943600" cy="873760"/>
-            <wp:effectExtent l="0" t="0" r="0" b="2540"/>
-            <wp:docPr id="7" name="Picture 7" descr="Text&#10;&#10;Description automatically generated"/>
+          <wp:inline distT="0" distB="0" distL="0" distR="0" wp14:anchorId="29537659" wp14:editId="3203B2FF">
+            <wp:extent cx="5943600" cy="908685"/>
+            <wp:effectExtent l="0" t="0" r="0" b="5715"/>
+            <wp:docPr id="16" name="Picture 16" descr="Text&#10;&#10;Description automatically generated"/>
             <wp:cNvGraphicFramePr>
               <a:graphicFrameLocks xmlns:a="http://schemas.openxmlformats.org/drawingml/2006/main" noChangeAspect="1"/>
             </wp:cNvGraphicFramePr>
@@ -371,7 +395,7 @@
               <a:graphicData uri="http://schemas.openxmlformats.org/drawingml/2006/picture">
                 <pic:pic xmlns:pic="http://schemas.openxmlformats.org/drawingml/2006/picture">
                   <pic:nvPicPr>
-                    <pic:cNvPr id="7" name="Picture 7" descr="Text&#10;&#10;Description automatically generated"/>
+                    <pic:cNvPr id="16" name="Picture 16" descr="Text&#10;&#10;Description automatically generated"/>
                     <pic:cNvPicPr/>
                   </pic:nvPicPr>
                   <pic:blipFill>
@@ -389,7 +413,7 @@
                   <pic:spPr>
                     <a:xfrm>
                       <a:off x="0" y="0"/>
-                      <a:ext cx="5943600" cy="873760"/>
+                      <a:ext cx="5943600" cy="908685"/>
                     </a:xfrm>
                     <a:prstGeom prst="rect">
                       <a:avLst/>
@@ -421,35 +445,13 @@
         <w:rPr>
           <w:b/>
           <w:bCs/>
-        </w:rPr>
-        <w:t>C5</w:t>
-      </w:r>
-      <w:r>
-        <w:rPr>
-          <w:b/>
-          <w:bCs/>
-        </w:rPr>
-        <w:t xml:space="preserve"> - output</w:t>
-      </w:r>
-    </w:p>
-    <w:p>
-      <w:pPr>
-        <w:rPr>
-          <w:b/>
-          <w:bCs/>
-        </w:rPr>
-      </w:pPr>
-      <w:r>
-        <w:rPr>
-          <w:b/>
-          <w:bCs/>
           <w:noProof/>
         </w:rPr>
         <w:drawing>
-          <wp:inline distT="0" distB="0" distL="0" distR="0" wp14:anchorId="74C376DA" wp14:editId="08A80A97">
-            <wp:extent cx="5943600" cy="1003300"/>
+          <wp:inline distT="0" distB="0" distL="0" distR="0" wp14:anchorId="2F99038A" wp14:editId="41217805">
+            <wp:extent cx="5943600" cy="906780"/>
             <wp:effectExtent l="0" t="0" r="0" b="0"/>
-            <wp:docPr id="6" name="Picture 6" descr="Text&#10;&#10;Description automatically generated"/>
+            <wp:docPr id="17" name="Picture 17" descr="Text&#10;&#10;Description automatically generated"/>
             <wp:cNvGraphicFramePr>
               <a:graphicFrameLocks xmlns:a="http://schemas.openxmlformats.org/drawingml/2006/main" noChangeAspect="1"/>
             </wp:cNvGraphicFramePr>
@@ -457,7 +459,7 @@
               <a:graphicData uri="http://schemas.openxmlformats.org/drawingml/2006/picture">
                 <pic:pic xmlns:pic="http://schemas.openxmlformats.org/drawingml/2006/picture">
                   <pic:nvPicPr>
-                    <pic:cNvPr id="6" name="Picture 6" descr="Text&#10;&#10;Description automatically generated"/>
+                    <pic:cNvPr id="17" name="Picture 17" descr="Text&#10;&#10;Description automatically generated"/>
                     <pic:cNvPicPr/>
                   </pic:nvPicPr>
                   <pic:blipFill>
@@ -475,7 +477,7 @@
                   <pic:spPr>
                     <a:xfrm>
                       <a:off x="0" y="0"/>
-                      <a:ext cx="5943600" cy="1003300"/>
+                      <a:ext cx="5943600" cy="906780"/>
                     </a:xfrm>
                     <a:prstGeom prst="rect">
                       <a:avLst/>
@@ -495,19 +497,223 @@
           <w:bCs/>
         </w:rPr>
       </w:pPr>
-      <w:r>
-        <w:rPr>
-          <w:b/>
-          <w:bCs/>
-        </w:rPr>
-        <w:t>Q1</w:t>
-      </w:r>
-      <w:r>
-        <w:rPr>
-          <w:b/>
-          <w:bCs/>
-        </w:rPr>
-        <w:t xml:space="preserve"> – answer </w:t>
+    </w:p>
+    <w:p>
+      <w:pPr>
+        <w:rPr>
+          <w:b/>
+          <w:bCs/>
+        </w:rPr>
+      </w:pPr>
+      <w:r>
+        <w:rPr>
+          <w:b/>
+          <w:bCs/>
+        </w:rPr>
+        <w:t>C4</w:t>
+      </w:r>
+      <w:r>
+        <w:rPr>
+          <w:b/>
+          <w:bCs/>
+        </w:rPr>
+        <w:t xml:space="preserve"> - output</w:t>
+      </w:r>
+    </w:p>
+    <w:p>
+      <w:pPr>
+        <w:rPr>
+          <w:b/>
+          <w:bCs/>
+        </w:rPr>
+      </w:pPr>
+      <w:r>
+        <w:rPr>
+          <w:b/>
+          <w:bCs/>
+          <w:noProof/>
+        </w:rPr>
+        <w:drawing>
+          <wp:inline distT="0" distB="0" distL="0" distR="0" wp14:anchorId="71143D27" wp14:editId="0D72B792">
+            <wp:extent cx="5943600" cy="614680"/>
+            <wp:effectExtent l="0" t="0" r="0" b="0"/>
+            <wp:docPr id="12" name="Picture 12"/>
+            <wp:cNvGraphicFramePr>
+              <a:graphicFrameLocks xmlns:a="http://schemas.openxmlformats.org/drawingml/2006/main" noChangeAspect="1"/>
+            </wp:cNvGraphicFramePr>
+            <a:graphic xmlns:a="http://schemas.openxmlformats.org/drawingml/2006/main">
+              <a:graphicData uri="http://schemas.openxmlformats.org/drawingml/2006/picture">
+                <pic:pic xmlns:pic="http://schemas.openxmlformats.org/drawingml/2006/picture">
+                  <pic:nvPicPr>
+                    <pic:cNvPr id="12" name="Picture 12"/>
+                    <pic:cNvPicPr/>
+                  </pic:nvPicPr>
+                  <pic:blipFill>
+                    <a:blip r:embed="rId11" cstate="print">
+                      <a:extLst>
+                        <a:ext uri="{28A0092B-C50C-407E-A947-70E740481C1C}">
+                          <a14:useLocalDpi xmlns:a14="http://schemas.microsoft.com/office/drawing/2010/main" val="0"/>
+                        </a:ext>
+                      </a:extLst>
+                    </a:blip>
+                    <a:stretch>
+                      <a:fillRect/>
+                    </a:stretch>
+                  </pic:blipFill>
+                  <pic:spPr>
+                    <a:xfrm>
+                      <a:off x="0" y="0"/>
+                      <a:ext cx="5943600" cy="614680"/>
+                    </a:xfrm>
+                    <a:prstGeom prst="rect">
+                      <a:avLst/>
+                    </a:prstGeom>
+                  </pic:spPr>
+                </pic:pic>
+              </a:graphicData>
+            </a:graphic>
+          </wp:inline>
+        </w:drawing>
+      </w:r>
+    </w:p>
+    <w:p>
+      <w:pPr>
+        <w:rPr>
+          <w:b/>
+          <w:bCs/>
+        </w:rPr>
+      </w:pPr>
+    </w:p>
+    <w:p>
+      <w:pPr>
+        <w:rPr>
+          <w:b/>
+          <w:bCs/>
+        </w:rPr>
+      </w:pPr>
+      <w:r>
+        <w:rPr>
+          <w:b/>
+          <w:bCs/>
+        </w:rPr>
+        <w:t>C5</w:t>
+      </w:r>
+      <w:r>
+        <w:rPr>
+          <w:b/>
+          <w:bCs/>
+        </w:rPr>
+        <w:t xml:space="preserve"> - output</w:t>
+      </w:r>
+    </w:p>
+    <w:p>
+      <w:pPr>
+        <w:rPr>
+          <w:b/>
+          <w:bCs/>
+        </w:rPr>
+      </w:pPr>
+      <w:r>
+        <w:rPr>
+          <w:b/>
+          <w:bCs/>
+          <w:noProof/>
+        </w:rPr>
+        <w:drawing>
+          <wp:inline distT="0" distB="0" distL="0" distR="0" wp14:anchorId="59331EC0" wp14:editId="63B10E48">
+            <wp:extent cx="5943600" cy="610870"/>
+            <wp:effectExtent l="0" t="0" r="0" b="0"/>
+            <wp:docPr id="13" name="Picture 13"/>
+            <wp:cNvGraphicFramePr>
+              <a:graphicFrameLocks xmlns:a="http://schemas.openxmlformats.org/drawingml/2006/main" noChangeAspect="1"/>
+            </wp:cNvGraphicFramePr>
+            <a:graphic xmlns:a="http://schemas.openxmlformats.org/drawingml/2006/main">
+              <a:graphicData uri="http://schemas.openxmlformats.org/drawingml/2006/picture">
+                <pic:pic xmlns:pic="http://schemas.openxmlformats.org/drawingml/2006/picture">
+                  <pic:nvPicPr>
+                    <pic:cNvPr id="13" name="Picture 13"/>
+                    <pic:cNvPicPr/>
+                  </pic:nvPicPr>
+                  <pic:blipFill>
+                    <a:blip r:embed="rId12" cstate="print">
+                      <a:extLst>
+                        <a:ext uri="{28A0092B-C50C-407E-A947-70E740481C1C}">
+                          <a14:useLocalDpi xmlns:a14="http://schemas.microsoft.com/office/drawing/2010/main" val="0"/>
+                        </a:ext>
+                      </a:extLst>
+                    </a:blip>
+                    <a:stretch>
+                      <a:fillRect/>
+                    </a:stretch>
+                  </pic:blipFill>
+                  <pic:spPr>
+                    <a:xfrm>
+                      <a:off x="0" y="0"/>
+                      <a:ext cx="5943600" cy="610870"/>
+                    </a:xfrm>
+                    <a:prstGeom prst="rect">
+                      <a:avLst/>
+                    </a:prstGeom>
+                  </pic:spPr>
+                </pic:pic>
+              </a:graphicData>
+            </a:graphic>
+          </wp:inline>
+        </w:drawing>
+      </w:r>
+    </w:p>
+    <w:p>
+      <w:pPr>
+        <w:rPr>
+          <w:b/>
+          <w:bCs/>
+        </w:rPr>
+      </w:pPr>
+    </w:p>
+    <w:p>
+      <w:pPr>
+        <w:rPr>
+          <w:b/>
+          <w:bCs/>
+        </w:rPr>
+      </w:pPr>
+    </w:p>
+    <w:p>
+      <w:pPr>
+        <w:rPr>
+          <w:b/>
+          <w:bCs/>
+        </w:rPr>
+      </w:pPr>
+    </w:p>
+    <w:p>
+      <w:pPr>
+        <w:rPr>
+          <w:b/>
+          <w:bCs/>
+        </w:rPr>
+      </w:pPr>
+      <w:r>
+        <w:rPr>
+          <w:b/>
+          <w:bCs/>
+        </w:rPr>
+        <w:t>Q1 (3 points):</w:t>
+      </w:r>
+    </w:p>
+    <w:p>
+      <w:pPr>
+        <w:rPr>
+          <w:b/>
+          <w:bCs/>
+        </w:rPr>
+      </w:pPr>
+      <w:r>
+        <w:rPr>
+          <w:b/>
+          <w:bCs/>
+        </w:rPr>
+        <w:t>Explain the consequence of only using the second half of the measurements for the computation of the mean.</w:t>
       </w:r>
     </w:p>
     <w:p>
@@ -567,68 +773,514 @@
           <w:b/>
           <w:bCs/>
         </w:rPr>
+        <w:t>Q2</w:t>
+      </w:r>
+    </w:p>
+    <w:p>
+      <w:pPr>
+        <w:rPr>
+          <w:b/>
+          <w:bCs/>
+        </w:rPr>
+      </w:pPr>
+      <w:r>
+        <w:rPr>
+          <w:b/>
+          <w:bCs/>
+          <w:noProof/>
+        </w:rPr>
+        <w:drawing>
+          <wp:inline distT="0" distB="0" distL="0" distR="0" wp14:anchorId="73465C0F" wp14:editId="025B631E">
+            <wp:extent cx="5089947" cy="3817460"/>
+            <wp:effectExtent l="0" t="0" r="3175" b="5715"/>
+            <wp:docPr id="15" name="Picture 15" descr="Chart, line chart&#10;&#10;Description automatically generated"/>
+            <wp:cNvGraphicFramePr>
+              <a:graphicFrameLocks xmlns:a="http://schemas.openxmlformats.org/drawingml/2006/main" noChangeAspect="1"/>
+            </wp:cNvGraphicFramePr>
+            <a:graphic xmlns:a="http://schemas.openxmlformats.org/drawingml/2006/main">
+              <a:graphicData uri="http://schemas.openxmlformats.org/drawingml/2006/picture">
+                <pic:pic xmlns:pic="http://schemas.openxmlformats.org/drawingml/2006/picture">
+                  <pic:nvPicPr>
+                    <pic:cNvPr id="15" name="Picture 15" descr="Chart, line chart&#10;&#10;Description automatically generated"/>
+                    <pic:cNvPicPr/>
+                  </pic:nvPicPr>
+                  <pic:blipFill>
+                    <a:blip r:embed="rId13" cstate="print">
+                      <a:extLst>
+                        <a:ext uri="{28A0092B-C50C-407E-A947-70E740481C1C}">
+                          <a14:useLocalDpi xmlns:a14="http://schemas.microsoft.com/office/drawing/2010/main" val="0"/>
+                        </a:ext>
+                      </a:extLst>
+                    </a:blip>
+                    <a:stretch>
+                      <a:fillRect/>
+                    </a:stretch>
+                  </pic:blipFill>
+                  <pic:spPr>
+                    <a:xfrm>
+                      <a:off x="0" y="0"/>
+                      <a:ext cx="5096446" cy="3822335"/>
+                    </a:xfrm>
+                    <a:prstGeom prst="rect">
+                      <a:avLst/>
+                    </a:prstGeom>
+                  </pic:spPr>
+                </pic:pic>
+              </a:graphicData>
+            </a:graphic>
+          </wp:inline>
+        </w:drawing>
+      </w:r>
+    </w:p>
+    <w:p>
+      <w:pPr>
+        <w:rPr>
+          <w:b/>
+          <w:bCs/>
+        </w:rPr>
+      </w:pPr>
+    </w:p>
+    <w:p>
+      <w:pPr>
+        <w:rPr>
+          <w:b/>
+          <w:bCs/>
+        </w:rPr>
+      </w:pPr>
+      <w:r>
+        <w:rPr>
+          <w:b/>
+          <w:bCs/>
+        </w:rPr>
+        <w:t>Q3 (5 points):</w:t>
+      </w:r>
+    </w:p>
+    <w:p>
+      <w:pPr>
+        <w:rPr>
+          <w:b/>
+          <w:bCs/>
+        </w:rPr>
+      </w:pPr>
+      <w:r>
+        <w:rPr>
+          <w:b/>
+          <w:bCs/>
+        </w:rPr>
+        <w:t>Using the N=300000000 simple loop as the baseline, explain the</w:t>
+      </w:r>
+    </w:p>
+    <w:p>
+      <w:pPr>
+        <w:rPr>
+          <w:b/>
+          <w:bCs/>
+        </w:rPr>
+      </w:pPr>
+      <w:r>
+        <w:rPr>
+          <w:b/>
+          <w:bCs/>
+        </w:rPr>
+        <w:t>the difference in performance for the other 5 measurements in the C variants.</w:t>
+      </w:r>
+    </w:p>
+    <w:p>
+      <w:pPr>
+        <w:rPr>
+          <w:color w:val="FF0000"/>
+        </w:rPr>
+      </w:pPr>
+      <w:r>
+        <w:rPr>
+          <w:color w:val="FF0000"/>
+        </w:rPr>
+        <w:t>(TA comments: In Q3 it is written to compare the baseline (which C1) with 5 measurements in the C variants. It is a mistake you need to compare with other 2 (c2 and c3) measurements.)</w:t>
+      </w:r>
+    </w:p>
+    <w:p/>
+    <w:p>
+      <w:r>
+        <w:t xml:space="preserve">Answer </w:t>
+      </w:r>
+    </w:p>
+    <w:p/>
+    <w:p>
+      <w:pPr>
+        <w:rPr>
+          <w:b/>
+          <w:bCs/>
+        </w:rPr>
+      </w:pPr>
+    </w:p>
+    <w:p>
+      <w:pPr>
+        <w:rPr>
+          <w:b/>
+          <w:bCs/>
+        </w:rPr>
+      </w:pPr>
+      <w:r>
+        <w:rPr>
+          <w:b/>
+          <w:bCs/>
+        </w:rPr>
+        <w:t>Q3 (6 points):</w:t>
+      </w:r>
+    </w:p>
+    <w:p>
+      <w:pPr>
+        <w:rPr>
+          <w:b/>
+          <w:bCs/>
+        </w:rPr>
+      </w:pPr>
+      <w:r>
+        <w:rPr>
+          <w:b/>
+          <w:bCs/>
+        </w:rPr>
+        <w:t>Check the result of the dot product computations against the analytically calculated result.</w:t>
+      </w:r>
+    </w:p>
+    <w:p>
+      <w:pPr>
+        <w:rPr>
+          <w:b/>
+          <w:bCs/>
+        </w:rPr>
+      </w:pPr>
+      <w:r>
+        <w:rPr>
+          <w:b/>
+          <w:bCs/>
+        </w:rPr>
         <w:lastRenderedPageBreak/>
-        <w:t>Q2</w:t>
-      </w:r>
-    </w:p>
-    <w:p>
-      <w:pPr>
-        <w:rPr>
-          <w:b/>
-          <w:bCs/>
-        </w:rPr>
-      </w:pPr>
-    </w:p>
-    <w:p>
-      <w:pPr>
-        <w:rPr>
-          <w:b/>
-          <w:bCs/>
-        </w:rPr>
-      </w:pPr>
-      <w:r>
-        <w:rPr>
-          <w:b/>
-          <w:bCs/>
-        </w:rPr>
-        <w:t>Q</w:t>
-      </w:r>
-      <w:r>
-        <w:rPr>
-          <w:b/>
-          <w:bCs/>
-        </w:rPr>
+        <w:t>Explain your findings. (Hint: Floating point operations are not exact.)</w:t>
+      </w:r>
+    </w:p>
+    <w:p/>
+    <w:p/>
+    <w:p>
+      <w:r>
+        <w:rPr>
+          <w:b/>
+          <w:bCs/>
+        </w:rPr>
+        <w:t xml:space="preserve">Problems </w:t>
+      </w:r>
+    </w:p>
+    <w:p>
+      <w:pPr>
+        <w:pStyle w:val="ListParagraph"/>
+        <w:numPr>
+          <w:ilvl w:val="0"/>
+          <w:numId w:val="2"/>
+        </w:numPr>
+        <w:rPr>
+          <w:highlight w:val="yellow"/>
+        </w:rPr>
+      </w:pPr>
+      <w:r>
+        <w:rPr>
+          <w:highlight w:val="yellow"/>
+        </w:rPr>
+        <w:t xml:space="preserve">Only print one line  </w:t>
+      </w:r>
+      <w:r>
+        <w:rPr>
+          <w:highlight w:val="yellow"/>
+        </w:rPr>
+        <w:sym w:font="Wingdings" w:char="F0E0"/>
+      </w:r>
+      <w:r>
+        <w:rPr>
+          <w:highlight w:val="yellow"/>
+        </w:rPr>
+        <w:t xml:space="preserve"> c1-c5 </w:t>
+      </w:r>
+    </w:p>
+    <w:p>
+      <w:pPr>
+        <w:pStyle w:val="ListParagraph"/>
+        <w:numPr>
+          <w:ilvl w:val="0"/>
+          <w:numId w:val="2"/>
+        </w:numPr>
+        <w:rPr>
+          <w:highlight w:val="yellow"/>
+        </w:rPr>
+      </w:pPr>
+      <w:r>
+        <w:rPr>
+          <w:highlight w:val="yellow"/>
+        </w:rPr>
+        <w:t xml:space="preserve">Use half time for calculation </w:t>
+      </w:r>
+    </w:p>
+    <w:p>
+      <w:pPr>
+        <w:pStyle w:val="ListParagraph"/>
+        <w:numPr>
+          <w:ilvl w:val="0"/>
+          <w:numId w:val="2"/>
+        </w:numPr>
+        <w:rPr>
+          <w:highlight w:val="yellow"/>
+        </w:rPr>
+      </w:pPr>
+      <w:r>
+        <w:rPr>
+          <w:highlight w:val="yellow"/>
+        </w:rPr>
+        <w:t xml:space="preserve">How to verify if the calculation is correct </w:t>
+      </w:r>
+    </w:p>
+    <w:p>
+      <w:pPr>
+        <w:pStyle w:val="ListParagraph"/>
+        <w:numPr>
+          <w:ilvl w:val="1"/>
+          <w:numId w:val="2"/>
+        </w:numPr>
+        <w:rPr>
+          <w:highlight w:val="yellow"/>
+        </w:rPr>
+      </w:pPr>
+      <w:r>
+        <w:rPr>
+          <w:highlight w:val="yellow"/>
+        </w:rPr>
+        <w:t xml:space="preserve">Print numerator and denominator </w:t>
+      </w:r>
+    </w:p>
+    <w:p>
+      <w:pPr>
+        <w:pStyle w:val="ListParagraph"/>
+        <w:numPr>
+          <w:ilvl w:val="1"/>
+          <w:numId w:val="2"/>
+        </w:numPr>
+        <w:rPr>
+          <w:highlight w:val="yellow"/>
+        </w:rPr>
+      </w:pPr>
+      <w:r>
+        <w:rPr>
+          <w:highlight w:val="yellow"/>
+        </w:rPr>
+        <w:t xml:space="preserve">Check benchmark </w:t>
+      </w:r>
+    </w:p>
+    <w:p>
+      <w:pPr>
+        <w:pStyle w:val="ListParagraph"/>
+        <w:numPr>
+          <w:ilvl w:val="0"/>
+          <w:numId w:val="2"/>
+        </w:numPr>
+        <w:rPr>
+          <w:highlight w:val="yellow"/>
+        </w:rPr>
+      </w:pPr>
+      <w:r>
+        <w:rPr>
+          <w:highlight w:val="yellow"/>
+        </w:rPr>
+        <w:t xml:space="preserve">Figure out root cause of the error </w:t>
+      </w:r>
+    </w:p>
+    <w:p>
+      <w:pPr>
+        <w:pStyle w:val="ListParagraph"/>
+        <w:numPr>
+          <w:ilvl w:val="1"/>
+          <w:numId w:val="2"/>
+        </w:numPr>
+        <w:rPr>
+          <w:highlight w:val="yellow"/>
+        </w:rPr>
+      </w:pPr>
+      <w:r>
+        <w:rPr>
+          <w:highlight w:val="yellow"/>
+        </w:rPr>
+        <w:t>Array too large …</w:t>
+      </w:r>
+    </w:p>
+    <w:p>
+      <w:pPr>
+        <w:pStyle w:val="ListParagraph"/>
+        <w:numPr>
+          <w:ilvl w:val="0"/>
+          <w:numId w:val="2"/>
+        </w:numPr>
+      </w:pPr>
+      <w:r>
+        <w:rPr>
+          <w:highlight w:val="yellow"/>
+        </w:rPr>
+        <w:t xml:space="preserve">Try </w:t>
+      </w:r>
+      <w:proofErr w:type="spellStart"/>
+      <w:r>
+        <w:rPr>
+          <w:highlight w:val="yellow"/>
+        </w:rPr>
+        <w:t>allloc</w:t>
+      </w:r>
+      <w:proofErr w:type="spellEnd"/>
+      <w:r>
+        <w:rPr>
+          <w:highlight w:val="yellow"/>
+        </w:rPr>
+        <w:t xml:space="preserve"> for C1,2</w:t>
+      </w:r>
+      <w:r>
+        <w:t>,</w:t>
+      </w:r>
+      <w:r>
+        <w:t xml:space="preserve"> </w:t>
+      </w:r>
+      <w:r>
         <w:t>3</w:t>
       </w:r>
     </w:p>
+    <w:p>
+      <w:pPr>
+        <w:pStyle w:val="ListParagraph"/>
+        <w:numPr>
+          <w:ilvl w:val="0"/>
+          <w:numId w:val="2"/>
+        </w:numPr>
+      </w:pPr>
+      <w:r>
+        <w:t xml:space="preserve">Figure out how to download </w:t>
+      </w:r>
+      <w:r>
+        <w:t xml:space="preserve">module and use it c3 </w:t>
+      </w:r>
+    </w:p>
+    <w:p>
+      <w:pPr>
+        <w:pStyle w:val="ListParagraph"/>
+        <w:numPr>
+          <w:ilvl w:val="0"/>
+          <w:numId w:val="2"/>
+        </w:numPr>
+      </w:pPr>
+      <w:r>
+        <w:t>Draw roofline model</w:t>
+      </w:r>
+    </w:p>
+    <w:p>
+      <w:pPr>
+        <w:pStyle w:val="ListParagraph"/>
+        <w:numPr>
+          <w:ilvl w:val="1"/>
+          <w:numId w:val="2"/>
+        </w:numPr>
+      </w:pPr>
+      <w:r>
+        <w:t xml:space="preserve">What is roofline model </w:t>
+      </w:r>
+    </w:p>
+    <w:p>
+      <w:pPr>
+        <w:pStyle w:val="ListParagraph"/>
+        <w:numPr>
+          <w:ilvl w:val="1"/>
+          <w:numId w:val="2"/>
+        </w:numPr>
+      </w:pPr>
+      <w:r>
+        <w:t xml:space="preserve">X-axis &amp; y-axis </w:t>
+      </w:r>
+    </w:p>
+    <w:p>
+      <w:pPr>
+        <w:pStyle w:val="ListParagraph"/>
+        <w:numPr>
+          <w:ilvl w:val="1"/>
+          <w:numId w:val="2"/>
+        </w:numPr>
+      </w:pPr>
+      <w:r>
+        <w:t xml:space="preserve">What data? </w:t>
+      </w:r>
+    </w:p>
+    <w:p>
+      <w:pPr>
+        <w:pStyle w:val="ListParagraph"/>
+        <w:numPr>
+          <w:ilvl w:val="1"/>
+          <w:numId w:val="2"/>
+        </w:numPr>
+      </w:pPr>
+      <w:r>
+        <w:t xml:space="preserve">How to use </w:t>
+      </w:r>
+      <w:proofErr w:type="spellStart"/>
+      <w:r>
+        <w:t>gnuplot</w:t>
+      </w:r>
+      <w:proofErr w:type="spellEnd"/>
+      <w:r>
+        <w:t xml:space="preserve"> </w:t>
+      </w:r>
+    </w:p>
+    <w:p>
+      <w:pPr>
+        <w:pStyle w:val="ListParagraph"/>
+        <w:numPr>
+          <w:ilvl w:val="0"/>
+          <w:numId w:val="2"/>
+        </w:numPr>
+      </w:pPr>
+      <w:r>
+        <w:t xml:space="preserve">Why C4 running too long </w:t>
+      </w:r>
+    </w:p>
+    <w:p>
+      <w:pPr>
+        <w:pStyle w:val="ListParagraph"/>
+        <w:numPr>
+          <w:ilvl w:val="1"/>
+          <w:numId w:val="2"/>
+        </w:numPr>
+      </w:pPr>
+      <w:r>
+        <w:t xml:space="preserve">Python3 loop? Any error </w:t>
+      </w:r>
+    </w:p>
+    <w:p>
+      <w:pPr>
+        <w:pStyle w:val="ListParagraph"/>
+        <w:numPr>
+          <w:ilvl w:val="0"/>
+          <w:numId w:val="2"/>
+        </w:numPr>
+      </w:pPr>
+      <w:r>
+        <w:t xml:space="preserve">Dot product computation error </w:t>
+      </w:r>
+    </w:p>
+    <w:p>
+      <w:pPr>
+        <w:pStyle w:val="ListParagraph"/>
+        <w:numPr>
+          <w:ilvl w:val="1"/>
+          <w:numId w:val="2"/>
+        </w:numPr>
+      </w:pPr>
+      <w:r>
+        <w:t xml:space="preserve">Floating point operation error </w:t>
+      </w:r>
+      <w:r>
+        <w:t xml:space="preserve"> </w:t>
+      </w:r>
+    </w:p>
     <w:p/>
-    <w:p>
-      <w:pPr>
-        <w:rPr>
-          <w:b/>
-          <w:bCs/>
-        </w:rPr>
-      </w:pPr>
-      <w:r>
-        <w:rPr>
-          <w:b/>
-          <w:bCs/>
-        </w:rPr>
-        <w:t>Q</w:t>
-      </w:r>
-      <w:r>
-        <w:rPr>
-          <w:b/>
-          <w:bCs/>
-        </w:rPr>
-        <w:t>4</w:t>
-      </w:r>
-    </w:p>
-    <w:p>
-      <w:pPr>
-        <w:pStyle w:val="ListParagraph"/>
-      </w:pPr>
-    </w:p>
     <w:sectPr>
       <w:pgSz w:w="12240" w:h="15840"/>
       <w:pgMar w:top="1440" w:right="1440" w:bottom="1440" w:left="1440" w:header="708" w:footer="708" w:gutter="0"/>
@@ -642,6 +1294,95 @@
 <file path=word/numbering.xml><?xml version="1.0" encoding="utf-8"?>
 <w:numbering xmlns:wpc="http://schemas.microsoft.com/office/word/2010/wordprocessingCanvas" xmlns:cx="http://schemas.microsoft.com/office/drawing/2014/chartex" xmlns:cx1="http://schemas.microsoft.com/office/drawing/2015/9/8/chartex" xmlns:cx2="http://schemas.microsoft.com/office/drawing/2015/10/21/chartex" xmlns:cx3="http://schemas.microsoft.com/office/drawing/2016/5/9/chartex" xmlns:cx4="http://schemas.microsoft.com/office/drawing/2016/5/10/chartex" xmlns:cx5="http://schemas.microsoft.com/office/drawing/2016/5/11/chartex" xmlns:cx6="http://schemas.microsoft.com/office/drawing/2016/5/12/chartex" xmlns:cx7="http://schemas.microsoft.com/office/drawing/2016/5/13/chartex" xmlns:cx8="http://schemas.microsoft.com/office/drawing/2016/5/14/chartex" xmlns:mc="http://schemas.openxmlformats.org/markup-compatibility/2006" xmlns:aink="http://schemas.microsoft.com/office/drawing/2016/ink" xmlns:am3d="http://schemas.microsoft.com/office/drawing/2017/model3d" xmlns:o="urn:schemas-microsoft-com:office:office" xmlns:r="http://schemas.openxmlformats.org/officeDocument/2006/relationships" xmlns:m="http://schemas.openxmlformats.org/officeDocument/2006/math" xmlns:v="urn:schemas-microsoft-com:vml" xmlns:wp14="http://schemas.microsoft.com/office/word/2010/wordprocessingDrawing" xmlns:wp="http://schemas.openxmlformats.org/drawingml/2006/wordprocessingDrawing" xmlns:w10="urn:schemas-microsoft-com:office:word" xmlns:w="http://schemas.openxmlformats.org/wordprocessingml/2006/main" xmlns:w14="http://schemas.microsoft.com/office/word/2010/wordml" xmlns:w15="http://schemas.microsoft.com/office/word/2012/wordml" xmlns:w16cex="http://schemas.microsoft.com/office/word/2018/wordml/cex" xmlns:w16cid="http://schemas.microsoft.com/office/word/2016/wordml/cid" xmlns:w16="http://schemas.microsoft.com/office/word/2018/wordml" xmlns:w16sdtdh="http://schemas.microsoft.com/office/word/2020/wordml/sdtdatahash" xmlns:w16se="http://schemas.microsoft.com/office/word/2015/wordml/symex" xmlns:wpg="http://schemas.microsoft.com/office/word/2010/wordprocessingGroup" xmlns:wpi="http://schemas.microsoft.com/office/word/2010/wordprocessingInk" xmlns:wne="http://schemas.microsoft.com/office/word/2006/wordml" xmlns:wps="http://schemas.microsoft.com/office/word/2010/wordprocessingShape" mc:Ignorable="w14 w15 w16se w16cid w16 w16cex w16sdtdh wp14">
   <w:abstractNum w:abstractNumId="0" w15:restartNumberingAfterBreak="0">
+    <w:nsid w:val="060C174F"/>
+    <w:multiLevelType w:val="hybridMultilevel"/>
+    <w:tmpl w:val="3066FE24"/>
+    <w:lvl w:ilvl="0" w:tplc="0409000F">
+      <w:start w:val="1"/>
+      <w:numFmt w:val="decimal"/>
+      <w:lvlText w:val="%1."/>
+      <w:lvlJc w:val="left"/>
+      <w:pPr>
+        <w:ind w:left="720" w:hanging="360"/>
+      </w:pPr>
+      <w:rPr>
+        <w:rFonts w:hint="default"/>
+      </w:rPr>
+    </w:lvl>
+    <w:lvl w:ilvl="1" w:tplc="04090019">
+      <w:start w:val="1"/>
+      <w:numFmt w:val="lowerLetter"/>
+      <w:lvlText w:val="%2."/>
+      <w:lvlJc w:val="left"/>
+      <w:pPr>
+        <w:ind w:left="1440" w:hanging="360"/>
+      </w:pPr>
+    </w:lvl>
+    <w:lvl w:ilvl="2" w:tplc="0409001B" w:tentative="1">
+      <w:start w:val="1"/>
+      <w:numFmt w:val="lowerRoman"/>
+      <w:lvlText w:val="%3."/>
+      <w:lvlJc w:val="right"/>
+      <w:pPr>
+        <w:ind w:left="2160" w:hanging="180"/>
+      </w:pPr>
+    </w:lvl>
+    <w:lvl w:ilvl="3" w:tplc="0409000F" w:tentative="1">
+      <w:start w:val="1"/>
+      <w:numFmt w:val="decimal"/>
+      <w:lvlText w:val="%4."/>
+      <w:lvlJc w:val="left"/>
+      <w:pPr>
+        <w:ind w:left="2880" w:hanging="360"/>
+      </w:pPr>
+    </w:lvl>
+    <w:lvl w:ilvl="4" w:tplc="04090019" w:tentative="1">
+      <w:start w:val="1"/>
+      <w:numFmt w:val="lowerLetter"/>
+      <w:lvlText w:val="%5."/>
+      <w:lvlJc w:val="left"/>
+      <w:pPr>
+        <w:ind w:left="3600" w:hanging="360"/>
+      </w:pPr>
+    </w:lvl>
+    <w:lvl w:ilvl="5" w:tplc="0409001B" w:tentative="1">
+      <w:start w:val="1"/>
+      <w:numFmt w:val="lowerRoman"/>
+      <w:lvlText w:val="%6."/>
+      <w:lvlJc w:val="right"/>
+      <w:pPr>
+        <w:ind w:left="4320" w:hanging="180"/>
+      </w:pPr>
+    </w:lvl>
+    <w:lvl w:ilvl="6" w:tplc="0409000F" w:tentative="1">
+      <w:start w:val="1"/>
+      <w:numFmt w:val="decimal"/>
+      <w:lvlText w:val="%7."/>
+      <w:lvlJc w:val="left"/>
+      <w:pPr>
+        <w:ind w:left="5040" w:hanging="360"/>
+      </w:pPr>
+    </w:lvl>
+    <w:lvl w:ilvl="7" w:tplc="04090019" w:tentative="1">
+      <w:start w:val="1"/>
+      <w:numFmt w:val="lowerLetter"/>
+      <w:lvlText w:val="%8."/>
+      <w:lvlJc w:val="left"/>
+      <w:pPr>
+        <w:ind w:left="5760" w:hanging="360"/>
+      </w:pPr>
+    </w:lvl>
+    <w:lvl w:ilvl="8" w:tplc="0409001B" w:tentative="1">
+      <w:start w:val="1"/>
+      <w:numFmt w:val="lowerRoman"/>
+      <w:lvlText w:val="%9."/>
+      <w:lvlJc w:val="right"/>
+      <w:pPr>
+        <w:ind w:left="6480" w:hanging="180"/>
+      </w:pPr>
+    </w:lvl>
+  </w:abstractNum>
+  <w:abstractNum w:abstractNumId="1" w15:restartNumberingAfterBreak="0">
     <w:nsid w:val="2CF86198"/>
     <w:multiLevelType w:val="hybridMultilevel"/>
     <w:tmpl w:val="ED6AB81A"/>
@@ -656,7 +1397,7 @@
         <w:rFonts w:ascii="Calibri" w:eastAsiaTheme="minorEastAsia" w:hAnsi="Calibri" w:cs="Calibri" w:hint="default"/>
       </w:rPr>
     </w:lvl>
-    <w:lvl w:ilvl="1" w:tplc="04090003" w:tentative="1">
+    <w:lvl w:ilvl="1" w:tplc="04090003">
       <w:start w:val="1"/>
       <w:numFmt w:val="bullet"/>
       <w:lvlText w:val="o"/>
@@ -754,6 +1495,9 @@
     </w:lvl>
   </w:abstractNum>
   <w:num w:numId="1">
+    <w:abstractNumId w:val="1"/>
+  </w:num>
+  <w:num w:numId="2">
     <w:abstractNumId w:val="0"/>
   </w:num>
 </w:numbering>

</xml_diff>